<commit_message>
Revised questions / comments
</commit_message>
<xml_diff>
--- a/Risk Optimization Simulation/HW1/Risk Homework 1 - SNeola.docx
+++ b/Risk Optimization Simulation/HW1/Risk Homework 1 - SNeola.docx
@@ -98,6 +98,7 @@
           <w:szCs w:val="24"/>
         </w:rPr>
       </w:pPr>
+      <w:commentRangeStart w:id="0"/>
       <w:r>
         <w:rPr>
           <w:rFonts w:ascii="Cambria,Italic" w:hAnsi="Cambria,Italic" w:cs="Cambria,Italic"/>
@@ -148,6 +149,13 @@
           <w:szCs w:val="24"/>
         </w:rPr>
         <w:t>.</w:t>
+      </w:r>
+      <w:commentRangeEnd w:id="0"/>
+      <w:r>
+        <w:rPr>
+          <w:rStyle w:val="CommentReference"/>
+        </w:rPr>
+        <w:commentReference w:id="0"/>
       </w:r>
     </w:p>
     <w:p>
@@ -519,27 +527,13 @@
         <w:rPr>
           <w:rFonts w:ascii="Calibri" w:hAnsi="Calibri" w:cs="Calibri"/>
         </w:rPr>
-        <w:t xml:space="preserve">hypothesis </w:t>
-      </w:r>
-      <w:commentRangeStart w:id="0"/>
-      <w:r>
-        <w:rPr>
-          <w:rFonts w:ascii="Calibri" w:hAnsi="Calibri" w:cs="Calibri"/>
-        </w:rPr>
-        <w:t>which means it is a valid parameter estimate</w:t>
+        <w:t>hypothesis which means it is a valid parameter estimate</w:t>
       </w:r>
       <w:r>
         <w:rPr>
           <w:rFonts w:ascii="Calibri" w:hAnsi="Calibri" w:cs="Calibri"/>
         </w:rPr>
         <w:t>.</w:t>
-      </w:r>
-      <w:commentRangeEnd w:id="0"/>
-      <w:r>
-        <w:rPr>
-          <w:rStyle w:val="CommentReference"/>
-        </w:rPr>
-        <w:commentReference w:id="0"/>
       </w:r>
     </w:p>
     <w:p>
@@ -725,14 +719,7 @@
           <w:rFonts w:ascii="Calibri" w:hAnsi="Calibri" w:cs="Calibri"/>
           <w:color w:val="000000"/>
         </w:rPr>
-        <w:t xml:space="preserve"> </w:t>
-      </w:r>
-      <w:r>
-        <w:rPr>
-          <w:rFonts w:ascii="Calibri" w:hAnsi="Calibri" w:cs="Calibri"/>
-          <w:color w:val="000000"/>
-        </w:rPr>
-        <w:t>H0: B2 = -.9</w:t>
+        <w:t xml:space="preserve"> H0: B2 = -.9</w:t>
       </w:r>
       <w:r>
         <w:rPr>
@@ -765,20 +752,20 @@
           <w:color w:val="000000"/>
         </w:rPr>
       </w:pPr>
-      <w:r>
-        <w:rPr>
-          <w:rFonts w:ascii="Calibri" w:hAnsi="Calibri" w:cs="Calibri"/>
-          <w:color w:val="000000"/>
-        </w:rPr>
-        <w:t xml:space="preserve">It occurs 9 times.  </w:t>
-      </w:r>
       <w:commentRangeStart w:id="1"/>
       <w:r>
         <w:rPr>
           <w:rFonts w:ascii="Calibri" w:hAnsi="Calibri" w:cs="Calibri"/>
           <w:color w:val="000000"/>
         </w:rPr>
-        <w:t>Seems fairly low given a simulation of 20,000.</w:t>
+        <w:t xml:space="preserve">It occurs </w:t>
+      </w:r>
+      <w:r>
+        <w:rPr>
+          <w:rFonts w:ascii="Calibri" w:hAnsi="Calibri" w:cs="Calibri"/>
+          <w:color w:val="000000"/>
+        </w:rPr>
+        <w:t>5% of the times (.05% * 20000</w:t>
       </w:r>
       <w:commentRangeEnd w:id="1"/>
       <w:r>
@@ -792,7 +779,14 @@
           <w:rFonts w:ascii="Calibri" w:hAnsi="Calibri" w:cs="Calibri"/>
           <w:color w:val="000000"/>
         </w:rPr>
-        <w:t xml:space="preserve"> </w:t>
+        <w:t>)</w:t>
+      </w:r>
+      <w:r>
+        <w:rPr>
+          <w:rFonts w:ascii="Calibri" w:hAnsi="Calibri" w:cs="Calibri"/>
+          <w:color w:val="000000"/>
+        </w:rPr>
+        <w:t xml:space="preserve">.  </w:t>
       </w:r>
     </w:p>
     <w:p>
@@ -957,12 +951,63 @@
           <w:color w:val="000000"/>
         </w:rPr>
       </w:pPr>
-      <w:r>
-        <w:rPr>
-          <w:rFonts w:ascii="Calibri" w:hAnsi="Calibri" w:cs="Calibri"/>
-          <w:color w:val="000000"/>
-        </w:rPr>
-        <w:t>The betas are not unbiased, not normally distributed, and the t-statistic doesn’t even run.</w:t>
+      <w:commentRangeStart w:id="3"/>
+      <w:r>
+        <w:rPr>
+          <w:rFonts w:ascii="Calibri" w:hAnsi="Calibri" w:cs="Calibri"/>
+          <w:color w:val="000000"/>
+        </w:rPr>
+        <w:t xml:space="preserve">The betas are </w:t>
+      </w:r>
+      <w:r>
+        <w:rPr>
+          <w:rFonts w:ascii="Calibri" w:hAnsi="Calibri" w:cs="Calibri"/>
+          <w:color w:val="000000"/>
+        </w:rPr>
+        <w:t xml:space="preserve">NOT </w:t>
+      </w:r>
+      <w:r>
+        <w:rPr>
+          <w:rFonts w:ascii="Calibri" w:hAnsi="Calibri" w:cs="Calibri"/>
+          <w:b/>
+          <w:color w:val="000000"/>
+        </w:rPr>
+        <w:t>biased</w:t>
+      </w:r>
+      <w:commentRangeEnd w:id="3"/>
+      <w:r>
+        <w:rPr>
+          <w:rStyle w:val="CommentReference"/>
+        </w:rPr>
+        <w:commentReference w:id="3"/>
+      </w:r>
+      <w:r>
+        <w:rPr>
+          <w:rFonts w:ascii="Calibri" w:hAnsi="Calibri" w:cs="Calibri"/>
+          <w:color w:val="000000"/>
+        </w:rPr>
+        <w:t xml:space="preserve">, </w:t>
+      </w:r>
+      <w:r>
+        <w:rPr>
+          <w:rFonts w:ascii="Calibri" w:hAnsi="Calibri" w:cs="Calibri"/>
+          <w:color w:val="000000"/>
+        </w:rPr>
+        <w:t xml:space="preserve">are </w:t>
+      </w:r>
+      <w:r>
+        <w:rPr>
+          <w:rFonts w:ascii="Calibri" w:hAnsi="Calibri" w:cs="Calibri"/>
+          <w:color w:val="000000"/>
+        </w:rPr>
+        <w:t>normally distributed</w:t>
+      </w:r>
+      <w:r>
+        <w:rPr>
+          <w:rFonts w:ascii="Calibri" w:hAnsi="Calibri" w:cs="Calibri"/>
+          <w:color w:val="000000"/>
+        </w:rPr>
+        <w:t xml:space="preserve"> </w:t>
       </w:r>
     </w:p>
     <w:p>
@@ -981,7 +1026,49 @@
           <w:color w:val="000000"/>
         </w:rPr>
       </w:pPr>
-      <w:commentRangeStart w:id="2"/>
+      <w:commentRangeStart w:id="4"/>
+      <w:proofErr w:type="gramStart"/>
+      <w:r>
+        <w:rPr>
+          <w:rFonts w:ascii="Calibri" w:hAnsi="Calibri" w:cs="Calibri"/>
+          <w:b/>
+          <w:color w:val="000000"/>
+        </w:rPr>
+        <w:t>t-test</w:t>
+      </w:r>
+      <w:commentRangeEnd w:id="4"/>
+      <w:proofErr w:type="gramEnd"/>
+      <w:r>
+        <w:rPr>
+          <w:rStyle w:val="CommentReference"/>
+        </w:rPr>
+        <w:commentReference w:id="4"/>
+      </w:r>
+      <w:r>
+        <w:rPr>
+          <w:rFonts w:ascii="Calibri" w:hAnsi="Calibri" w:cs="Calibri"/>
+          <w:color w:val="000000"/>
+        </w:rPr>
+        <w:t>.</w:t>
+      </w:r>
+    </w:p>
+    <w:p>
+      <w:pPr>
+        <w:pStyle w:val="ListParagraph"/>
+        <w:numPr>
+          <w:ilvl w:val="1"/>
+          <w:numId w:val="3"/>
+        </w:numPr>
+        <w:autoSpaceDE w:val="0"/>
+        <w:autoSpaceDN w:val="0"/>
+        <w:adjustRightInd w:val="0"/>
+        <w:spacing w:after="0" w:line="240" w:lineRule="auto"/>
+        <w:rPr>
+          <w:rFonts w:ascii="Calibri" w:hAnsi="Calibri" w:cs="Calibri"/>
+          <w:color w:val="000000"/>
+        </w:rPr>
+      </w:pPr>
+      <w:commentRangeStart w:id="5"/>
       <w:r>
         <w:rPr>
           <w:rFonts w:ascii="Calibri" w:hAnsi="Calibri" w:cs="Calibri"/>
@@ -989,12 +1076,12 @@
         </w:rPr>
         <w:t>Reject the null hypothesis x times?</w:t>
       </w:r>
-      <w:commentRangeEnd w:id="2"/>
+      <w:commentRangeEnd w:id="5"/>
       <w:r>
         <w:rPr>
           <w:rStyle w:val="CommentReference"/>
         </w:rPr>
-        <w:commentReference w:id="2"/>
+        <w:commentReference w:id="5"/>
       </w:r>
     </w:p>
     <w:p>
@@ -1173,59 +1260,29 @@
         <w:spacing w:after="0" w:line="240" w:lineRule="auto"/>
         <w:rPr>
           <w:rFonts w:ascii="Calibri" w:hAnsi="Calibri" w:cs="Calibri"/>
-          <w:color w:val="000000"/>
-        </w:rPr>
-      </w:pPr>
-      <w:r>
-        <w:rPr>
-          <w:rFonts w:ascii="Calibri" w:hAnsi="Calibri" w:cs="Calibri"/>
-          <w:color w:val="000000"/>
-        </w:rPr>
-        <w:t>The other betas are still normally distributed</w:t>
-      </w:r>
-      <w:r>
-        <w:rPr>
-          <w:rFonts w:ascii="Calibri" w:hAnsi="Calibri" w:cs="Calibri"/>
-          <w:color w:val="000000"/>
-        </w:rPr>
-        <w:t xml:space="preserve">, and the </w:t>
-      </w:r>
-      <w:proofErr w:type="gramStart"/>
-      <w:r>
-        <w:rPr>
-          <w:rFonts w:ascii="Calibri" w:hAnsi="Calibri" w:cs="Calibri"/>
-          <w:color w:val="000000"/>
-        </w:rPr>
-        <w:t>mean’s</w:t>
-      </w:r>
-      <w:proofErr w:type="gramEnd"/>
-      <w:r>
-        <w:rPr>
-          <w:rFonts w:ascii="Calibri" w:hAnsi="Calibri" w:cs="Calibri"/>
-          <w:color w:val="000000"/>
-        </w:rPr>
-        <w:t xml:space="preserve"> for B’s X1 and X2 are very similar</w:t>
-      </w:r>
-      <w:r>
-        <w:rPr>
-          <w:rFonts w:ascii="Calibri" w:hAnsi="Calibri" w:cs="Calibri"/>
-          <w:color w:val="000000"/>
-        </w:rPr>
-        <w:t>.</w:t>
-      </w:r>
-      <w:r>
-        <w:rPr>
-          <w:rFonts w:ascii="Calibri" w:hAnsi="Calibri" w:cs="Calibri"/>
-          <w:color w:val="000000"/>
-        </w:rPr>
-        <w:t xml:space="preserve">  However the intercept changed from -12.98 to 49.06.</w:t>
-      </w:r>
-      <w:r>
-        <w:rPr>
-          <w:rFonts w:ascii="Calibri" w:hAnsi="Calibri" w:cs="Calibri"/>
-          <w:color w:val="000000"/>
-        </w:rPr>
-        <w:t xml:space="preserve"> </w:t>
+          <w:color w:val="FF0000"/>
+        </w:rPr>
+      </w:pPr>
+      <w:r>
+        <w:rPr>
+          <w:rFonts w:ascii="Calibri" w:hAnsi="Calibri" w:cs="Calibri"/>
+          <w:color w:val="FF0000"/>
+        </w:rPr>
+        <w:t>REDO</w:t>
+      </w:r>
+      <w:r>
+        <w:rPr>
+          <w:rFonts w:ascii="Calibri" w:hAnsi="Calibri" w:cs="Calibri"/>
+          <w:color w:val="FF0000"/>
+        </w:rPr>
+        <w:t xml:space="preserve"> for X2-X3 9omit X1)</w:t>
+      </w:r>
+      <w:r>
+        <w:rPr>
+          <w:rFonts w:ascii="Calibri" w:hAnsi="Calibri" w:cs="Calibri"/>
+          <w:color w:val="FF0000"/>
+        </w:rPr>
+        <w:t xml:space="preserve">. </w:t>
       </w:r>
     </w:p>
     <w:p>
@@ -1246,13 +1303,21 @@
           <w:color w:val="000000"/>
         </w:rPr>
       </w:pPr>
-      <w:commentRangeStart w:id="3"/>
-      <w:r>
-        <w:rPr>
-          <w:rFonts w:ascii="Calibri" w:hAnsi="Calibri" w:cs="Calibri"/>
-          <w:color w:val="000000"/>
-        </w:rPr>
-        <w:t xml:space="preserve">Suppose that </w:t>
+      <w:commentRangeStart w:id="6"/>
+      <w:r>
+        <w:rPr>
+          <w:rFonts w:ascii="Calibri" w:hAnsi="Calibri" w:cs="Calibri"/>
+          <w:color w:val="000000"/>
+        </w:rPr>
+        <w:t xml:space="preserve">Suppose </w:t>
+      </w:r>
+      <w:commentRangeStart w:id="7"/>
+      <w:r>
+        <w:rPr>
+          <w:rFonts w:ascii="Calibri" w:hAnsi="Calibri" w:cs="Calibri"/>
+          <w:color w:val="000000"/>
+        </w:rPr>
+        <w:t xml:space="preserve">that </w:t>
       </w:r>
       <w:r>
         <w:rPr>
@@ -1301,6 +1366,13 @@
         </w:rPr>
         <w:t xml:space="preserve">3 </w:t>
       </w:r>
+      <w:commentRangeEnd w:id="7"/>
+      <w:r>
+        <w:rPr>
+          <w:rStyle w:val="CommentReference"/>
+        </w:rPr>
+        <w:commentReference w:id="7"/>
+      </w:r>
       <w:r>
         <w:rPr>
           <w:rFonts w:ascii="Calibri" w:hAnsi="Calibri" w:cs="Calibri"/>
@@ -1340,15 +1412,7 @@
           <w:rFonts w:ascii="Calibri" w:hAnsi="Calibri" w:cs="Calibri"/>
           <w:color w:val="000000"/>
         </w:rPr>
-        <w:t xml:space="preserve">. Then, follow the same steps as in question (d) above. What can you </w:t>
-      </w:r>
-      <w:r>
-        <w:rPr>
-          <w:rFonts w:ascii="Calibri" w:hAnsi="Calibri" w:cs="Calibri"/>
-          <w:color w:val="000000"/>
-        </w:rPr>
-        <w:lastRenderedPageBreak/>
-        <w:t>say about</w:t>
+        <w:t>. Then, follow the same steps as in question (d) above. What can you say about</w:t>
       </w:r>
       <w:r>
         <w:rPr>
@@ -1378,15 +1442,286 @@
         </w:rPr>
         <w:t>Is there any difference with part d? Why or why not?</w:t>
       </w:r>
-      <w:commentRangeEnd w:id="3"/>
+      <w:commentRangeEnd w:id="6"/>
       <w:r>
         <w:rPr>
           <w:rStyle w:val="CommentReference"/>
         </w:rPr>
-        <w:commentReference w:id="3"/>
-      </w:r>
-      <w:bookmarkStart w:id="4" w:name="_GoBack"/>
-      <w:bookmarkEnd w:id="4"/>
+        <w:commentReference w:id="6"/>
+      </w:r>
+    </w:p>
+    <w:p>
+      <w:pPr>
+        <w:autoSpaceDE w:val="0"/>
+        <w:autoSpaceDN w:val="0"/>
+        <w:adjustRightInd w:val="0"/>
+        <w:spacing w:after="0" w:line="240" w:lineRule="auto"/>
+        <w:rPr>
+          <w:rFonts w:ascii="Calibri,Italic" w:hAnsi="Calibri,Italic" w:cs="Calibri,Italic"/>
+          <w:i/>
+          <w:iCs/>
+          <w:color w:val="000000"/>
+        </w:rPr>
+      </w:pPr>
+    </w:p>
+    <w:p>
+      <w:pPr>
+        <w:autoSpaceDE w:val="0"/>
+        <w:autoSpaceDN w:val="0"/>
+        <w:adjustRightInd w:val="0"/>
+        <w:spacing w:after="0" w:line="240" w:lineRule="auto"/>
+        <w:rPr>
+          <w:rFonts w:ascii="Calibri,Italic" w:hAnsi="Calibri,Italic" w:cs="Calibri,Italic"/>
+          <w:i/>
+          <w:iCs/>
+          <w:color w:val="000000"/>
+        </w:rPr>
+      </w:pPr>
+    </w:p>
+    <w:p>
+      <w:pPr>
+        <w:autoSpaceDE w:val="0"/>
+        <w:autoSpaceDN w:val="0"/>
+        <w:adjustRightInd w:val="0"/>
+        <w:spacing w:after="0" w:line="240" w:lineRule="auto"/>
+        <w:rPr>
+          <w:rFonts w:ascii="Calibri,Italic" w:hAnsi="Calibri,Italic" w:cs="Calibri,Italic"/>
+          <w:i/>
+          <w:iCs/>
+          <w:color w:val="000000"/>
+        </w:rPr>
+      </w:pPr>
+      <w:r>
+        <w:rPr>
+          <w:rFonts w:ascii="Calibri,Italic" w:hAnsi="Calibri,Italic" w:cs="Calibri,Italic"/>
+          <w:i/>
+          <w:iCs/>
+          <w:color w:val="000000"/>
+        </w:rPr>
+        <w:t>Additional Notes / Questions</w:t>
+      </w:r>
+    </w:p>
+    <w:p>
+      <w:pPr>
+        <w:shd w:val="clear" w:color="auto" w:fill="FFFFFF"/>
+        <w:spacing w:after="0" w:line="240" w:lineRule="auto"/>
+        <w:rPr>
+          <w:rFonts w:ascii="Arial" w:eastAsia="Times New Roman" w:hAnsi="Arial" w:cs="Arial"/>
+          <w:color w:val="222222"/>
+          <w:sz w:val="20"/>
+          <w:szCs w:val="20"/>
+        </w:rPr>
+      </w:pPr>
+    </w:p>
+    <w:p>
+      <w:pPr>
+        <w:autoSpaceDE w:val="0"/>
+        <w:autoSpaceDN w:val="0"/>
+        <w:adjustRightInd w:val="0"/>
+        <w:spacing w:after="0" w:line="240" w:lineRule="auto"/>
+        <w:rPr>
+          <w:rFonts w:ascii="Courier New" w:hAnsi="Courier New" w:cs="Courier New"/>
+          <w:color w:val="000000"/>
+          <w:sz w:val="20"/>
+          <w:szCs w:val="20"/>
+          <w:shd w:val="clear" w:color="auto" w:fill="FFFFFF"/>
+        </w:rPr>
+      </w:pPr>
+      <w:commentRangeStart w:id="8"/>
+      <w:proofErr w:type="gramStart"/>
+      <w:r>
+        <w:rPr>
+          <w:rFonts w:ascii="Courier New" w:hAnsi="Courier New" w:cs="Courier New"/>
+          <w:color w:val="000000"/>
+          <w:sz w:val="20"/>
+          <w:szCs w:val="20"/>
+          <w:shd w:val="clear" w:color="auto" w:fill="FFFFFF"/>
+        </w:rPr>
+        <w:t>err</w:t>
+      </w:r>
+      <w:proofErr w:type="gramEnd"/>
+      <w:r>
+        <w:rPr>
+          <w:rFonts w:ascii="Courier New" w:hAnsi="Courier New" w:cs="Courier New"/>
+          <w:color w:val="000000"/>
+          <w:sz w:val="20"/>
+          <w:szCs w:val="20"/>
+          <w:shd w:val="clear" w:color="auto" w:fill="FFFFFF"/>
+        </w:rPr>
+        <w:t xml:space="preserve">= </w:t>
+      </w:r>
+      <w:proofErr w:type="spellStart"/>
+      <w:r>
+        <w:rPr>
+          <w:rFonts w:ascii="Courier New" w:hAnsi="Courier New" w:cs="Courier New"/>
+          <w:color w:val="000000"/>
+          <w:sz w:val="20"/>
+          <w:szCs w:val="20"/>
+          <w:shd w:val="clear" w:color="auto" w:fill="FFFFFF"/>
+        </w:rPr>
+        <w:t>sqrt</w:t>
+      </w:r>
+      <w:proofErr w:type="spellEnd"/>
+      <w:r>
+        <w:rPr>
+          <w:rFonts w:ascii="Courier New" w:hAnsi="Courier New" w:cs="Courier New"/>
+          <w:color w:val="000000"/>
+          <w:sz w:val="20"/>
+          <w:szCs w:val="20"/>
+          <w:shd w:val="clear" w:color="auto" w:fill="FFFFFF"/>
+        </w:rPr>
+        <w:t>(</w:t>
+      </w:r>
+      <w:r>
+        <w:rPr>
+          <w:rFonts w:ascii="Courier New" w:hAnsi="Courier New" w:cs="Courier New"/>
+          <w:b/>
+          <w:bCs/>
+          <w:color w:val="008080"/>
+          <w:sz w:val="20"/>
+          <w:szCs w:val="20"/>
+          <w:shd w:val="clear" w:color="auto" w:fill="FFFFFF"/>
+        </w:rPr>
+        <w:t>100</w:t>
+      </w:r>
+      <w:r>
+        <w:rPr>
+          <w:rFonts w:ascii="Courier New" w:hAnsi="Courier New" w:cs="Courier New"/>
+          <w:color w:val="000000"/>
+          <w:sz w:val="20"/>
+          <w:szCs w:val="20"/>
+          <w:shd w:val="clear" w:color="auto" w:fill="FFFFFF"/>
+        </w:rPr>
+        <w:t>)*rand(</w:t>
+      </w:r>
+      <w:r>
+        <w:rPr>
+          <w:rFonts w:ascii="Courier New" w:hAnsi="Courier New" w:cs="Courier New"/>
+          <w:color w:val="800080"/>
+          <w:sz w:val="20"/>
+          <w:szCs w:val="20"/>
+          <w:shd w:val="clear" w:color="auto" w:fill="FFFFFF"/>
+        </w:rPr>
+        <w:t>'normal'</w:t>
+      </w:r>
+      <w:r>
+        <w:rPr>
+          <w:rFonts w:ascii="Courier New" w:hAnsi="Courier New" w:cs="Courier New"/>
+          <w:color w:val="000000"/>
+          <w:sz w:val="20"/>
+          <w:szCs w:val="20"/>
+          <w:shd w:val="clear" w:color="auto" w:fill="FFFFFF"/>
+        </w:rPr>
+        <w:t>);</w:t>
+      </w:r>
+      <w:commentRangeEnd w:id="8"/>
+      <w:r>
+        <w:rPr>
+          <w:rStyle w:val="CommentReference"/>
+        </w:rPr>
+        <w:commentReference w:id="8"/>
+      </w:r>
+    </w:p>
+    <w:p>
+      <w:pPr>
+        <w:autoSpaceDE w:val="0"/>
+        <w:autoSpaceDN w:val="0"/>
+        <w:adjustRightInd w:val="0"/>
+        <w:spacing w:after="0" w:line="240" w:lineRule="auto"/>
+        <w:rPr>
+          <w:rFonts w:ascii="Courier New" w:hAnsi="Courier New" w:cs="Courier New"/>
+          <w:color w:val="000000"/>
+          <w:sz w:val="20"/>
+          <w:szCs w:val="20"/>
+          <w:shd w:val="clear" w:color="auto" w:fill="FFFFFF"/>
+        </w:rPr>
+      </w:pPr>
+    </w:p>
+    <w:p>
+      <w:pPr>
+        <w:autoSpaceDE w:val="0"/>
+        <w:autoSpaceDN w:val="0"/>
+        <w:adjustRightInd w:val="0"/>
+        <w:spacing w:after="0" w:line="240" w:lineRule="auto"/>
+        <w:rPr>
+          <w:rFonts w:ascii="Courier New" w:hAnsi="Courier New" w:cs="Courier New"/>
+          <w:color w:val="000000"/>
+          <w:sz w:val="20"/>
+          <w:szCs w:val="20"/>
+          <w:shd w:val="clear" w:color="auto" w:fill="FFFFFF"/>
+        </w:rPr>
+      </w:pPr>
+    </w:p>
+    <w:p>
+      <w:pPr>
+        <w:autoSpaceDE w:val="0"/>
+        <w:autoSpaceDN w:val="0"/>
+        <w:adjustRightInd w:val="0"/>
+        <w:spacing w:after="0" w:line="240" w:lineRule="auto"/>
+        <w:rPr>
+          <w:rFonts w:ascii="Courier New" w:hAnsi="Courier New" w:cs="Courier New"/>
+          <w:color w:val="000000"/>
+          <w:sz w:val="20"/>
+          <w:szCs w:val="20"/>
+          <w:shd w:val="clear" w:color="auto" w:fill="FFFFFF"/>
+        </w:rPr>
+      </w:pPr>
+      <w:r>
+        <w:rPr>
+          <w:rFonts w:ascii="Courier New" w:hAnsi="Courier New" w:cs="Courier New"/>
+          <w:color w:val="000000"/>
+          <w:sz w:val="20"/>
+          <w:szCs w:val="20"/>
+          <w:shd w:val="clear" w:color="auto" w:fill="FFFFFF"/>
+        </w:rPr>
+        <w:t xml:space="preserve">Use data step to identify which columns you want to keep and then </w:t>
+      </w:r>
+      <w:proofErr w:type="spellStart"/>
+      <w:r>
+        <w:rPr>
+          <w:rFonts w:ascii="Courier New" w:hAnsi="Courier New" w:cs="Courier New"/>
+          <w:color w:val="000000"/>
+          <w:sz w:val="20"/>
+          <w:szCs w:val="20"/>
+          <w:shd w:val="clear" w:color="auto" w:fill="FFFFFF"/>
+        </w:rPr>
+        <w:t>proc</w:t>
+      </w:r>
+      <w:proofErr w:type="spellEnd"/>
+      <w:r>
+        <w:rPr>
+          <w:rFonts w:ascii="Courier New" w:hAnsi="Courier New" w:cs="Courier New"/>
+          <w:color w:val="000000"/>
+          <w:sz w:val="20"/>
+          <w:szCs w:val="20"/>
+          <w:shd w:val="clear" w:color="auto" w:fill="FFFFFF"/>
+        </w:rPr>
+        <w:t xml:space="preserve"> transpose to turn columns into rows. </w:t>
+      </w:r>
+    </w:p>
+    <w:p>
+      <w:pPr>
+        <w:autoSpaceDE w:val="0"/>
+        <w:autoSpaceDN w:val="0"/>
+        <w:adjustRightInd w:val="0"/>
+        <w:spacing w:after="0" w:line="240" w:lineRule="auto"/>
+        <w:rPr>
+          <w:rFonts w:ascii="Calibri,Italic" w:hAnsi="Calibri,Italic" w:cs="Calibri,Italic"/>
+          <w:i/>
+          <w:iCs/>
+          <w:color w:val="000000"/>
+        </w:rPr>
+      </w:pPr>
+      <w:r>
+        <w:rPr>
+          <w:rFonts w:ascii="Courier New" w:hAnsi="Courier New" w:cs="Courier New"/>
+          <w:color w:val="000000"/>
+          <w:sz w:val="20"/>
+          <w:szCs w:val="20"/>
+          <w:shd w:val="clear" w:color="auto" w:fill="FFFFFF"/>
+        </w:rPr>
+        <w:t xml:space="preserve">Note: when there is a by statement, the variables need to be sorted in this method ahead of time. </w:t>
+      </w:r>
     </w:p>
     <w:sectPr>
       <w:pgSz w:w="12240" w:h="15840"/>
@@ -1400,7 +1735,7 @@
 
 <file path=word/comments.xml><?xml version="1.0" encoding="utf-8"?>
 <w:comments xmlns:wpc="http://schemas.microsoft.com/office/word/2010/wordprocessingCanvas" xmlns:mc="http://schemas.openxmlformats.org/markup-compatibility/2006" xmlns:o="urn:schemas-microsoft-com:office:office" xmlns:r="http://schemas.openxmlformats.org/officeDocument/2006/relationships" xmlns:m="http://schemas.openxmlformats.org/officeDocument/2006/math" xmlns:v="urn:schemas-microsoft-com:vml" xmlns:wp14="http://schemas.microsoft.com/office/word/2010/wordprocessingDrawing" xmlns:wp="http://schemas.openxmlformats.org/drawingml/2006/wordprocessingDrawing" xmlns:w10="urn:schemas-microsoft-com:office:word" xmlns:w="http://schemas.openxmlformats.org/wordprocessingml/2006/main" xmlns:w14="http://schemas.microsoft.com/office/word/2010/wordml" xmlns:w15="http://schemas.microsoft.com/office/word/2012/wordml" xmlns:wpg="http://schemas.microsoft.com/office/word/2010/wordprocessingGroup" xmlns:wpi="http://schemas.microsoft.com/office/word/2010/wordprocessingInk" xmlns:wne="http://schemas.microsoft.com/office/word/2006/wordml" xmlns:wps="http://schemas.microsoft.com/office/word/2010/wordprocessingShape" mc:Ignorable="w14 w15 wp14">
-  <w:comment w:id="0" w:author="Steve Neola" w:date="2013-09-28T15:05:00Z" w:initials="SN">
+  <w:comment w:id="0" w:author="Steve Neola" w:date="2013-10-01T14:37:00Z" w:initials="SN">
     <w:p>
       <w:pPr>
         <w:pStyle w:val="CommentText"/>
@@ -1412,11 +1747,11 @@
         <w:annotationRef/>
       </w:r>
       <w:r>
-        <w:t>Is that correct?</w:t>
+        <w:t>Does the report need to be a business report or can we follow the question order of this document?  Do we need to hand in our code?</w:t>
       </w:r>
     </w:p>
   </w:comment>
-  <w:comment w:id="1" w:author="Steve Neola" w:date="2013-09-28T15:04:00Z" w:initials="SN">
+  <w:comment w:id="1" w:author="Steve Neola" w:date="2013-10-01T14:44:00Z" w:initials="SN">
     <w:p>
       <w:pPr>
         <w:pStyle w:val="CommentText"/>
@@ -1428,15 +1763,21 @@
         <w:annotationRef/>
       </w:r>
       <w:r>
-        <w:rPr>
-          <w:rFonts w:ascii="Calibri" w:hAnsi="Calibri" w:cs="Calibri"/>
-          <w:color w:val="FF0000"/>
-        </w:rPr>
-        <w:t>Thoughts?</w:t>
-      </w:r>
+        <w:t xml:space="preserve">Redo w/ </w:t>
+      </w:r>
+      <w:proofErr w:type="spellStart"/>
+      <w:r>
+        <w:t>proc</w:t>
+      </w:r>
+      <w:proofErr w:type="spellEnd"/>
+      <w:r>
+        <w:t xml:space="preserve"> transpose code.</w:t>
+      </w:r>
+      <w:bookmarkStart w:id="2" w:name="_GoBack"/>
+      <w:bookmarkEnd w:id="2"/>
     </w:p>
   </w:comment>
-  <w:comment w:id="2" w:author="Steve Neola" w:date="2013-09-28T15:29:00Z" w:initials="SN">
+  <w:comment w:id="3" w:author="Steve Neola" w:date="2013-10-01T13:13:00Z" w:initials="SN">
     <w:p>
       <w:pPr>
         <w:pStyle w:val="CommentText"/>
@@ -1448,11 +1789,65 @@
         <w:annotationRef/>
       </w:r>
       <w:r>
+        <w:rPr>
+          <w:rFonts w:ascii="Calibri" w:hAnsi="Calibri" w:cs="Calibri"/>
+          <w:color w:val="000000"/>
+        </w:rPr>
+        <w:t>Kostas said in class that the Betas are not biased. How do you actually</w:t>
+      </w:r>
+      <w:r>
+        <w:rPr>
+          <w:rFonts w:ascii="Calibri" w:hAnsi="Calibri" w:cs="Calibri"/>
+          <w:color w:val="000000"/>
+        </w:rPr>
+        <w:t xml:space="preserve"> test if the betas are unbiased?</w:t>
+      </w:r>
+    </w:p>
+  </w:comment>
+  <w:comment w:id="4" w:author="Steve Neola" w:date="2013-10-01T13:14:00Z" w:initials="SN">
+    <w:p>
+      <w:pPr>
+        <w:pStyle w:val="CommentText"/>
+      </w:pPr>
+      <w:r>
+        <w:rPr>
+          <w:rStyle w:val="CommentReference"/>
+        </w:rPr>
+        <w:annotationRef/>
+      </w:r>
+      <w:r>
+        <w:rPr>
+          <w:rFonts w:ascii="Calibri" w:hAnsi="Calibri" w:cs="Calibri"/>
+          <w:color w:val="000000"/>
+        </w:rPr>
+        <w:t xml:space="preserve">How to </w:t>
+      </w:r>
+      <w:r>
+        <w:rPr>
+          <w:rFonts w:ascii="Calibri" w:hAnsi="Calibri" w:cs="Calibri"/>
+          <w:color w:val="000000"/>
+        </w:rPr>
+        <w:t>get the T-test? In the output?</w:t>
+      </w:r>
+    </w:p>
+  </w:comment>
+  <w:comment w:id="5" w:author="Steve Neola" w:date="2013-09-28T15:29:00Z" w:initials="SN">
+    <w:p>
+      <w:pPr>
+        <w:pStyle w:val="CommentText"/>
+      </w:pPr>
+      <w:r>
+        <w:rPr>
+          <w:rStyle w:val="CommentReference"/>
+        </w:rPr>
+        <w:annotationRef/>
+      </w:r>
+      <w:r>
         <w:t>Can’t calculate?</w:t>
       </w:r>
     </w:p>
   </w:comment>
-  <w:comment w:id="3" w:author="Steve Neola" w:date="2013-09-28T15:57:00Z" w:initials="SN">
+  <w:comment w:id="7" w:author="Steve Neola" w:date="2013-09-30T12:49:00Z" w:initials="SN">
     <w:p>
       <w:pPr>
         <w:pStyle w:val="ListParagraph"/>
@@ -1482,7 +1877,80 @@
           <w:rFonts w:ascii="Calibri" w:hAnsi="Calibri" w:cs="Calibri"/>
           <w:color w:val="000000"/>
         </w:rPr>
-        <w:t>How do you incorporate Kostas’ example into our code?</w:t>
+        <w:t>How do you calculate variance on a chi-squared distribution?</w:t>
+      </w:r>
+    </w:p>
+  </w:comment>
+  <w:comment w:id="6" w:author="Steve Neola" w:date="2013-09-28T15:57:00Z" w:initials="SN">
+    <w:p>
+      <w:pPr>
+        <w:pStyle w:val="ListParagraph"/>
+        <w:numPr>
+          <w:ilvl w:val="1"/>
+          <w:numId w:val="3"/>
+        </w:numPr>
+        <w:autoSpaceDE w:val="0"/>
+        <w:autoSpaceDN w:val="0"/>
+        <w:adjustRightInd w:val="0"/>
+        <w:spacing w:after="0" w:line="240" w:lineRule="auto"/>
+        <w:rPr>
+          <w:rFonts w:ascii="Calibri,Italic" w:hAnsi="Calibri,Italic" w:cs="Calibri,Italic"/>
+          <w:i/>
+          <w:iCs/>
+          <w:color w:val="000000"/>
+        </w:rPr>
+      </w:pPr>
+      <w:r>
+        <w:rPr>
+          <w:rStyle w:val="CommentReference"/>
+        </w:rPr>
+        <w:annotationRef/>
+      </w:r>
+      <w:r>
+        <w:rPr>
+          <w:rFonts w:ascii="Calibri" w:hAnsi="Calibri" w:cs="Calibri"/>
+          <w:color w:val="000000"/>
+        </w:rPr>
+        <w:t>How do you incorporate Kostas’ example into our code</w:t>
+      </w:r>
+      <w:proofErr w:type="gramStart"/>
+      <w:r>
+        <w:rPr>
+          <w:rFonts w:ascii="Calibri" w:hAnsi="Calibri" w:cs="Calibri"/>
+          <w:color w:val="000000"/>
+        </w:rPr>
+        <w:t>?</w:t>
+      </w:r>
+      <w:r>
+        <w:rPr>
+          <w:rFonts w:ascii="Calibri" w:hAnsi="Calibri" w:cs="Calibri"/>
+          <w:color w:val="000000"/>
+        </w:rPr>
+        <w:t>:</w:t>
+      </w:r>
+      <w:proofErr w:type="gramEnd"/>
+      <w:r>
+        <w:rPr>
+          <w:rFonts w:ascii="Calibri" w:hAnsi="Calibri" w:cs="Calibri"/>
+          <w:color w:val="000000"/>
+        </w:rPr>
+        <w:t xml:space="preserve"> Use the output of the correlation code and input into simulation?</w:t>
+      </w:r>
+    </w:p>
+  </w:comment>
+  <w:comment w:id="8" w:author="Steve Neola" w:date="2013-09-30T12:11:00Z" w:initials="SN">
+    <w:p>
+      <w:pPr>
+        <w:pStyle w:val="CommentText"/>
+      </w:pPr>
+      <w:r>
+        <w:rPr>
+          <w:rStyle w:val="CommentReference"/>
+        </w:rPr>
+        <w:annotationRef/>
+      </w:r>
+      <w:r>
+        <w:t>Why aren’t we following the standard normal syntax?</w:t>
       </w:r>
     </w:p>
   </w:comment>
@@ -1491,10 +1959,14 @@
 
 <file path=word/commentsExtended.xml><?xml version="1.0" encoding="utf-8"?>
 <w15:commentsEx xmlns:wpc="http://schemas.microsoft.com/office/word/2010/wordprocessingCanvas" xmlns:mc="http://schemas.openxmlformats.org/markup-compatibility/2006" xmlns:o="urn:schemas-microsoft-com:office:office" xmlns:r="http://schemas.openxmlformats.org/officeDocument/2006/relationships" xmlns:m="http://schemas.openxmlformats.org/officeDocument/2006/math" xmlns:v="urn:schemas-microsoft-com:vml" xmlns:wp14="http://schemas.microsoft.com/office/word/2010/wordprocessingDrawing" xmlns:wp="http://schemas.openxmlformats.org/drawingml/2006/wordprocessingDrawing" xmlns:w10="urn:schemas-microsoft-com:office:word" xmlns:w="http://schemas.openxmlformats.org/wordprocessingml/2006/main" xmlns:w14="http://schemas.microsoft.com/office/word/2010/wordml" xmlns:w15="http://schemas.microsoft.com/office/word/2012/wordml" xmlns:wpg="http://schemas.microsoft.com/office/word/2010/wordprocessingGroup" xmlns:wpi="http://schemas.microsoft.com/office/word/2010/wordprocessingInk" xmlns:wne="http://schemas.microsoft.com/office/word/2006/wordml" xmlns:wps="http://schemas.microsoft.com/office/word/2010/wordprocessingShape" mc:Ignorable="w14 w15 wp14">
-  <w15:commentEx w15:paraId="4F90342A" w15:done="0"/>
-  <w15:commentEx w15:paraId="6A2E0CFE" w15:done="0"/>
+  <w15:commentEx w15:paraId="40B8791F" w15:done="0"/>
+  <w15:commentEx w15:paraId="57ECB1A3" w15:done="0"/>
+  <w15:commentEx w15:paraId="1CDACE2D" w15:done="0"/>
+  <w15:commentEx w15:paraId="6BB8D305" w15:done="0"/>
   <w15:commentEx w15:paraId="03B54F08" w15:done="0"/>
+  <w15:commentEx w15:paraId="68731A8A" w15:done="0"/>
   <w15:commentEx w15:paraId="002252DF" w15:done="0"/>
+  <w15:commentEx w15:paraId="645DB1A0" w15:done="0"/>
 </w15:commentsEx>
 </file>
 
@@ -2320,6 +2792,11 @@
       <w:szCs w:val="18"/>
     </w:rPr>
   </w:style>
+  <w:style w:type="character" w:customStyle="1" w:styleId="apple-converted-space">
+    <w:name w:val="apple-converted-space"/>
+    <w:basedOn w:val="DefaultParagraphFont"/>
+    <w:rsid w:val="00327E77"/>
+  </w:style>
 </w:styles>
 </file>
 

</xml_diff>